<commit_message>
Start V1.1 RC2 folder
</commit_message>
<xml_diff>
--- a/v1-1-RC1/target/docx/FIXS V1.1 RC1.docx
+++ b/v1-1-RC1/target/docx/FIXS V1.1 RC1.docx
@@ -114,7 +114,7 @@
           <w:szCs w:val="24"/>
           <w:u w:val="none"/>
         </w:rPr>
-        <w:id w:val="512195478"/>
+        <w:id w:val="-630788118"/>
         <w:docPartObj>
           <w:docPartGallery w:val="Table of Contents"/>
           <w:docPartUnique/>
@@ -150,7 +150,7 @@
           <w:r>
             <w:fldChar w:fldCharType="separate"/>
           </w:r>
-          <w:hyperlink w:anchor="_Toc66220569" w:history="1">
+          <w:hyperlink w:anchor="_Toc66277331" w:history="1">
             <w:r>
               <w:rPr>
                 <w:rStyle w:val="Hyperlink"/>
@@ -194,7 +194,7 @@
                 <w:noProof/>
                 <w:webHidden/>
               </w:rPr>
-              <w:instrText xml:space="preserve"> PAGEREF _Toc66220569 \h </w:instrText>
+              <w:instrText xml:space="preserve"> PAGEREF _Toc66277331 \h </w:instrText>
             </w:r>
             <w:r>
               <w:rPr>
@@ -235,7 +235,7 @@
               <w:lang w:val="de-DE" w:eastAsia="de-DE"/>
             </w:rPr>
           </w:pPr>
-          <w:hyperlink w:anchor="_Toc66220570" w:history="1">
+          <w:hyperlink w:anchor="_Toc66277332" w:history="1">
             <w:r>
               <w:rPr>
                 <w:rStyle w:val="Hyperlink"/>
@@ -278,7 +278,7 @@
                 <w:noProof/>
                 <w:webHidden/>
               </w:rPr>
-              <w:instrText xml:space="preserve"> PAGEREF _Toc66220570 \h </w:instrText>
+              <w:instrText xml:space="preserve"> PAGEREF _Toc66277332 \h </w:instrText>
             </w:r>
             <w:r>
               <w:rPr>
@@ -319,7 +319,7 @@
               <w:lang w:val="de-DE" w:eastAsia="de-DE"/>
             </w:rPr>
           </w:pPr>
-          <w:hyperlink w:anchor="_Toc66220571" w:history="1">
+          <w:hyperlink w:anchor="_Toc66277333" w:history="1">
             <w:r>
               <w:rPr>
                 <w:rStyle w:val="Hyperlink"/>
@@ -362,7 +362,7 @@
                 <w:noProof/>
                 <w:webHidden/>
               </w:rPr>
-              <w:instrText xml:space="preserve"> PAGEREF _Toc66220571 \h </w:instrText>
+              <w:instrText xml:space="preserve"> PAGEREF _Toc66277333 \h </w:instrText>
             </w:r>
             <w:r>
               <w:rPr>
@@ -403,7 +403,7 @@
               <w:lang w:val="de-DE" w:eastAsia="de-DE"/>
             </w:rPr>
           </w:pPr>
-          <w:hyperlink w:anchor="_Toc66220572" w:history="1">
+          <w:hyperlink w:anchor="_Toc66277334" w:history="1">
             <w:r>
               <w:rPr>
                 <w:rStyle w:val="Hyperlink"/>
@@ -446,7 +446,7 @@
                 <w:noProof/>
                 <w:webHidden/>
               </w:rPr>
-              <w:instrText xml:space="preserve"> PAGEREF _Toc66220572 \h </w:instrText>
+              <w:instrText xml:space="preserve"> PAGEREF _Toc66277334 \h </w:instrText>
             </w:r>
             <w:r>
               <w:rPr>
@@ -487,7 +487,7 @@
               <w:lang w:val="de-DE" w:eastAsia="de-DE"/>
             </w:rPr>
           </w:pPr>
-          <w:hyperlink w:anchor="_Toc66220573" w:history="1">
+          <w:hyperlink w:anchor="_Toc66277335" w:history="1">
             <w:r>
               <w:rPr>
                 <w:rStyle w:val="Hyperlink"/>
@@ -530,7 +530,7 @@
                 <w:noProof/>
                 <w:webHidden/>
               </w:rPr>
-              <w:instrText xml:space="preserve"> PAGEREF _Toc66220573 \h </w:instrText>
+              <w:instrText xml:space="preserve"> PAGEREF _Toc66277335 \h </w:instrText>
             </w:r>
             <w:r>
               <w:rPr>
@@ -571,7 +571,7 @@
               <w:lang w:val="de-DE" w:eastAsia="de-DE"/>
             </w:rPr>
           </w:pPr>
-          <w:hyperlink w:anchor="_Toc66220574" w:history="1">
+          <w:hyperlink w:anchor="_Toc66277336" w:history="1">
             <w:r>
               <w:rPr>
                 <w:rStyle w:val="Hyperlink"/>
@@ -614,7 +614,7 @@
                 <w:noProof/>
                 <w:webHidden/>
               </w:rPr>
-              <w:instrText xml:space="preserve"> PAGEREF _Toc66220574 \h </w:instrText>
+              <w:instrText xml:space="preserve"> PAGEREF _Toc66277336 \h </w:instrText>
             </w:r>
             <w:r>
               <w:rPr>
@@ -655,7 +655,7 @@
               <w:lang w:val="de-DE" w:eastAsia="de-DE"/>
             </w:rPr>
           </w:pPr>
-          <w:hyperlink w:anchor="_Toc66220575" w:history="1">
+          <w:hyperlink w:anchor="_Toc66277337" w:history="1">
             <w:r>
               <w:rPr>
                 <w:rStyle w:val="Hyperlink"/>
@@ -698,7 +698,7 @@
                 <w:noProof/>
                 <w:webHidden/>
               </w:rPr>
-              <w:instrText xml:space="preserve"> PAGEREF _Toc66220575 \h </w:instrText>
+              <w:instrText xml:space="preserve"> PAGEREF _Toc66277337 \h </w:instrText>
             </w:r>
             <w:r>
               <w:rPr>
@@ -739,7 +739,7 @@
               <w:lang w:val="de-DE" w:eastAsia="de-DE"/>
             </w:rPr>
           </w:pPr>
-          <w:hyperlink w:anchor="_Toc66220576" w:history="1">
+          <w:hyperlink w:anchor="_Toc66277338" w:history="1">
             <w:r>
               <w:rPr>
                 <w:rStyle w:val="Hyperlink"/>
@@ -782,7 +782,7 @@
                 <w:noProof/>
                 <w:webHidden/>
               </w:rPr>
-              <w:instrText xml:space="preserve"> PAGEREF _Toc66220576 \h </w:instrText>
+              <w:instrText xml:space="preserve"> PAGEREF _Toc66277338 \h </w:instrText>
             </w:r>
             <w:r>
               <w:rPr>
@@ -824,7 +824,7 @@
               <w:lang w:val="de-DE" w:eastAsia="de-DE"/>
             </w:rPr>
           </w:pPr>
-          <w:hyperlink w:anchor="_Toc66220577" w:history="1">
+          <w:hyperlink w:anchor="_Toc66277339" w:history="1">
             <w:r>
               <w:rPr>
                 <w:rStyle w:val="Hyperlink"/>
@@ -868,7 +868,7 @@
                 <w:noProof/>
                 <w:webHidden/>
               </w:rPr>
-              <w:instrText xml:space="preserve"> PAGEREF _Toc66220577 \h </w:instrText>
+              <w:instrText xml:space="preserve"> PAGEREF _Toc66277339 \h </w:instrText>
             </w:r>
             <w:r>
               <w:rPr>
@@ -909,7 +909,7 @@
               <w:lang w:val="de-DE" w:eastAsia="de-DE"/>
             </w:rPr>
           </w:pPr>
-          <w:hyperlink w:anchor="_Toc66220578" w:history="1">
+          <w:hyperlink w:anchor="_Toc66277340" w:history="1">
             <w:r>
               <w:rPr>
                 <w:rStyle w:val="Hyperlink"/>
@@ -952,7 +952,7 @@
                 <w:noProof/>
                 <w:webHidden/>
               </w:rPr>
-              <w:instrText xml:space="preserve"> PAGEREF _Toc66220578 \h </w:instrText>
+              <w:instrText xml:space="preserve"> PAGEREF _Toc66277340 \h </w:instrText>
             </w:r>
             <w:r>
               <w:rPr>
@@ -993,7 +993,7 @@
               <w:lang w:val="de-DE" w:eastAsia="de-DE"/>
             </w:rPr>
           </w:pPr>
-          <w:hyperlink w:anchor="_Toc66220579" w:history="1">
+          <w:hyperlink w:anchor="_Toc66277341" w:history="1">
             <w:r>
               <w:rPr>
                 <w:rStyle w:val="Hyperlink"/>
@@ -1036,7 +1036,7 @@
                 <w:noProof/>
                 <w:webHidden/>
               </w:rPr>
-              <w:instrText xml:space="preserve"> PAGEREF _Toc66220579 \h </w:instrText>
+              <w:instrText xml:space="preserve"> PAGEREF _Toc66277341 \h </w:instrText>
             </w:r>
             <w:r>
               <w:rPr>
@@ -1077,7 +1077,7 @@
               <w:lang w:val="de-DE" w:eastAsia="de-DE"/>
             </w:rPr>
           </w:pPr>
-          <w:hyperlink w:anchor="_Toc66220580" w:history="1">
+          <w:hyperlink w:anchor="_Toc66277342" w:history="1">
             <w:r>
               <w:rPr>
                 <w:rStyle w:val="Hyperlink"/>
@@ -1120,7 +1120,7 @@
                 <w:noProof/>
                 <w:webHidden/>
               </w:rPr>
-              <w:instrText xml:space="preserve"> PAGEREF _Toc66220580 \h </w:instrText>
+              <w:instrText xml:space="preserve"> PAGEREF _Toc66277342 \h </w:instrText>
             </w:r>
             <w:r>
               <w:rPr>
@@ -1161,7 +1161,7 @@
               <w:lang w:val="de-DE" w:eastAsia="de-DE"/>
             </w:rPr>
           </w:pPr>
-          <w:hyperlink w:anchor="_Toc66220581" w:history="1">
+          <w:hyperlink w:anchor="_Toc66277343" w:history="1">
             <w:r>
               <w:rPr>
                 <w:rStyle w:val="Hyperlink"/>
@@ -1204,7 +1204,7 @@
                 <w:noProof/>
                 <w:webHidden/>
               </w:rPr>
-              <w:instrText xml:space="preserve"> PAGEREF _Toc66220581 \h </w:instrText>
+              <w:instrText xml:space="preserve"> PAGEREF _Toc66277343 \h </w:instrText>
             </w:r>
             <w:r>
               <w:rPr>
@@ -1245,7 +1245,7 @@
               <w:lang w:val="de-DE" w:eastAsia="de-DE"/>
             </w:rPr>
           </w:pPr>
-          <w:hyperlink w:anchor="_Toc66220582" w:history="1">
+          <w:hyperlink w:anchor="_Toc66277344" w:history="1">
             <w:r>
               <w:rPr>
                 <w:rStyle w:val="Hyperlink"/>
@@ -1288,7 +1288,7 @@
                 <w:noProof/>
                 <w:webHidden/>
               </w:rPr>
-              <w:instrText xml:space="preserve"> PAGEREF _Toc66220582 \h </w:instrText>
+              <w:instrText xml:space="preserve"> PAGEREF _Toc66277344 \h </w:instrText>
             </w:r>
             <w:r>
               <w:rPr>
@@ -1329,7 +1329,7 @@
               <w:lang w:val="de-DE" w:eastAsia="de-DE"/>
             </w:rPr>
           </w:pPr>
-          <w:hyperlink w:anchor="_Toc66220583" w:history="1">
+          <w:hyperlink w:anchor="_Toc66277345" w:history="1">
             <w:r>
               <w:rPr>
                 <w:rStyle w:val="Hyperlink"/>
@@ -1372,7 +1372,7 @@
                 <w:noProof/>
                 <w:webHidden/>
               </w:rPr>
-              <w:instrText xml:space="preserve"> PAGEREF _Toc66220583 \h </w:instrText>
+              <w:instrText xml:space="preserve"> PAGEREF _Toc66277345 \h </w:instrText>
             </w:r>
             <w:r>
               <w:rPr>
@@ -1413,7 +1413,7 @@
               <w:lang w:val="de-DE" w:eastAsia="de-DE"/>
             </w:rPr>
           </w:pPr>
-          <w:hyperlink w:anchor="_Toc66220584" w:history="1">
+          <w:hyperlink w:anchor="_Toc66277346" w:history="1">
             <w:r>
               <w:rPr>
                 <w:rStyle w:val="Hyperlink"/>
@@ -1456,7 +1456,7 @@
                 <w:noProof/>
                 <w:webHidden/>
               </w:rPr>
-              <w:instrText xml:space="preserve"> PAGEREF _Toc66220584 \h </w:instrText>
+              <w:instrText xml:space="preserve"> PAGEREF _Toc66277346 \h </w:instrText>
             </w:r>
             <w:r>
               <w:rPr>
@@ -1498,7 +1498,7 @@
               <w:lang w:val="de-DE" w:eastAsia="de-DE"/>
             </w:rPr>
           </w:pPr>
-          <w:hyperlink w:anchor="_Toc66220585" w:history="1">
+          <w:hyperlink w:anchor="_Toc66277347" w:history="1">
             <w:r>
               <w:rPr>
                 <w:rStyle w:val="Hyperlink"/>
@@ -1542,7 +1542,7 @@
                 <w:noProof/>
                 <w:webHidden/>
               </w:rPr>
-              <w:instrText xml:space="preserve"> PAGEREF _Toc66220585 \h </w:instrText>
+              <w:instrText xml:space="preserve"> PAGEREF _Toc66277347 \h </w:instrText>
             </w:r>
             <w:r>
               <w:rPr>
@@ -1583,7 +1583,7 @@
               <w:lang w:val="de-DE" w:eastAsia="de-DE"/>
             </w:rPr>
           </w:pPr>
-          <w:hyperlink w:anchor="_Toc66220586" w:history="1">
+          <w:hyperlink w:anchor="_Toc66277348" w:history="1">
             <w:r>
               <w:rPr>
                 <w:rStyle w:val="Hyperlink"/>
@@ -1626,7 +1626,7 @@
                 <w:noProof/>
                 <w:webHidden/>
               </w:rPr>
-              <w:instrText xml:space="preserve"> PAGEREF _Toc66220586 \h </w:instrText>
+              <w:instrText xml:space="preserve"> PAGEREF _Toc66277348 \h </w:instrText>
             </w:r>
             <w:r>
               <w:rPr>
@@ -1667,7 +1667,7 @@
               <w:lang w:val="de-DE" w:eastAsia="de-DE"/>
             </w:rPr>
           </w:pPr>
-          <w:hyperlink w:anchor="_Toc66220587" w:history="1">
+          <w:hyperlink w:anchor="_Toc66277349" w:history="1">
             <w:r>
               <w:rPr>
                 <w:rStyle w:val="Hyperlink"/>
@@ -1710,7 +1710,7 @@
                 <w:noProof/>
                 <w:webHidden/>
               </w:rPr>
-              <w:instrText xml:space="preserve"> PAGEREF _Toc66220587 \h </w:instrText>
+              <w:instrText xml:space="preserve"> PAGEREF _Toc66277349 \h </w:instrText>
             </w:r>
             <w:r>
               <w:rPr>
@@ -1751,7 +1751,7 @@
               <w:lang w:val="de-DE" w:eastAsia="de-DE"/>
             </w:rPr>
           </w:pPr>
-          <w:hyperlink w:anchor="_Toc66220588" w:history="1">
+          <w:hyperlink w:anchor="_Toc66277350" w:history="1">
             <w:r>
               <w:rPr>
                 <w:rStyle w:val="Hyperlink"/>
@@ -1794,7 +1794,7 @@
                 <w:noProof/>
                 <w:webHidden/>
               </w:rPr>
-              <w:instrText xml:space="preserve"> PAGEREF _Toc66220588 \h </w:instrText>
+              <w:instrText xml:space="preserve"> PAGEREF _Toc66277350 \h </w:instrText>
             </w:r>
             <w:r>
               <w:rPr>
@@ -1835,7 +1835,7 @@
               <w:lang w:val="de-DE" w:eastAsia="de-DE"/>
             </w:rPr>
           </w:pPr>
-          <w:hyperlink w:anchor="_Toc66220589" w:history="1">
+          <w:hyperlink w:anchor="_Toc66277351" w:history="1">
             <w:r>
               <w:rPr>
                 <w:rStyle w:val="Hyperlink"/>
@@ -1878,7 +1878,7 @@
                 <w:noProof/>
                 <w:webHidden/>
               </w:rPr>
-              <w:instrText xml:space="preserve"> PAGEREF _Toc66220589 \h </w:instrText>
+              <w:instrText xml:space="preserve"> PAGEREF _Toc66277351 \h </w:instrText>
             </w:r>
             <w:r>
               <w:rPr>
@@ -1919,7 +1919,7 @@
               <w:lang w:val="de-DE" w:eastAsia="de-DE"/>
             </w:rPr>
           </w:pPr>
-          <w:hyperlink w:anchor="_Toc66220590" w:history="1">
+          <w:hyperlink w:anchor="_Toc66277352" w:history="1">
             <w:r>
               <w:rPr>
                 <w:rStyle w:val="Hyperlink"/>
@@ -1962,7 +1962,7 @@
                 <w:noProof/>
                 <w:webHidden/>
               </w:rPr>
-              <w:instrText xml:space="preserve"> PAGEREF _Toc66220590 \h </w:instrText>
+              <w:instrText xml:space="preserve"> PAGEREF _Toc66277352 \h </w:instrText>
             </w:r>
             <w:r>
               <w:rPr>
@@ -2003,7 +2003,7 @@
               <w:lang w:val="de-DE" w:eastAsia="de-DE"/>
             </w:rPr>
           </w:pPr>
-          <w:hyperlink w:anchor="_Toc66220591" w:history="1">
+          <w:hyperlink w:anchor="_Toc66277353" w:history="1">
             <w:r>
               <w:rPr>
                 <w:rStyle w:val="Hyperlink"/>
@@ -2046,7 +2046,7 @@
                 <w:noProof/>
                 <w:webHidden/>
               </w:rPr>
-              <w:instrText xml:space="preserve"> PAGEREF _Toc66220591 \h </w:instrText>
+              <w:instrText xml:space="preserve"> PAGEREF _Toc66277353 \h </w:instrText>
             </w:r>
             <w:r>
               <w:rPr>
@@ -2087,7 +2087,7 @@
               <w:lang w:val="de-DE" w:eastAsia="de-DE"/>
             </w:rPr>
           </w:pPr>
-          <w:hyperlink w:anchor="_Toc66220592" w:history="1">
+          <w:hyperlink w:anchor="_Toc66277354" w:history="1">
             <w:r>
               <w:rPr>
                 <w:rStyle w:val="Hyperlink"/>
@@ -2130,7 +2130,7 @@
                 <w:noProof/>
                 <w:webHidden/>
               </w:rPr>
-              <w:instrText xml:space="preserve"> PAGEREF _Toc66220592 \h </w:instrText>
+              <w:instrText xml:space="preserve"> PAGEREF _Toc66277354 \h </w:instrText>
             </w:r>
             <w:r>
               <w:rPr>
@@ -2171,7 +2171,7 @@
               <w:lang w:val="de-DE" w:eastAsia="de-DE"/>
             </w:rPr>
           </w:pPr>
-          <w:hyperlink w:anchor="_Toc66220593" w:history="1">
+          <w:hyperlink w:anchor="_Toc66277355" w:history="1">
             <w:r>
               <w:rPr>
                 <w:rStyle w:val="Hyperlink"/>
@@ -2214,7 +2214,7 @@
                 <w:noProof/>
                 <w:webHidden/>
               </w:rPr>
-              <w:instrText xml:space="preserve"> PAGEREF _Toc66220593 \h </w:instrText>
+              <w:instrText xml:space="preserve"> PAGEREF _Toc66277355 \h </w:instrText>
             </w:r>
             <w:r>
               <w:rPr>
@@ -2255,7 +2255,7 @@
               <w:lang w:val="de-DE" w:eastAsia="de-DE"/>
             </w:rPr>
           </w:pPr>
-          <w:hyperlink w:anchor="_Toc66220594" w:history="1">
+          <w:hyperlink w:anchor="_Toc66277356" w:history="1">
             <w:r>
               <w:rPr>
                 <w:rStyle w:val="Hyperlink"/>
@@ -2298,7 +2298,7 @@
                 <w:noProof/>
                 <w:webHidden/>
               </w:rPr>
-              <w:instrText xml:space="preserve"> PAGEREF _Toc66220594 \h </w:instrText>
+              <w:instrText xml:space="preserve"> PAGEREF _Toc66277356 \h </w:instrText>
             </w:r>
             <w:r>
               <w:rPr>
@@ -2339,7 +2339,7 @@
               <w:lang w:val="de-DE" w:eastAsia="de-DE"/>
             </w:rPr>
           </w:pPr>
-          <w:hyperlink w:anchor="_Toc66220595" w:history="1">
+          <w:hyperlink w:anchor="_Toc66277357" w:history="1">
             <w:r>
               <w:rPr>
                 <w:rStyle w:val="Hyperlink"/>
@@ -2382,7 +2382,7 @@
                 <w:noProof/>
                 <w:webHidden/>
               </w:rPr>
-              <w:instrText xml:space="preserve"> PAGEREF _Toc66220595 \h </w:instrText>
+              <w:instrText xml:space="preserve"> PAGEREF _Toc66277357 \h </w:instrText>
             </w:r>
             <w:r>
               <w:rPr>
@@ -2423,7 +2423,7 @@
               <w:lang w:val="de-DE" w:eastAsia="de-DE"/>
             </w:rPr>
           </w:pPr>
-          <w:hyperlink w:anchor="_Toc66220596" w:history="1">
+          <w:hyperlink w:anchor="_Toc66277358" w:history="1">
             <w:r>
               <w:rPr>
                 <w:rStyle w:val="Hyperlink"/>
@@ -2466,7 +2466,7 @@
                 <w:noProof/>
                 <w:webHidden/>
               </w:rPr>
-              <w:instrText xml:space="preserve"> PAGEREF _Toc66220596 \h </w:instrText>
+              <w:instrText xml:space="preserve"> PAGEREF _Toc66277358 \h </w:instrText>
             </w:r>
             <w:r>
               <w:rPr>
@@ -2507,7 +2507,7 @@
               <w:lang w:val="de-DE" w:eastAsia="de-DE"/>
             </w:rPr>
           </w:pPr>
-          <w:hyperlink w:anchor="_Toc66220597" w:history="1">
+          <w:hyperlink w:anchor="_Toc66277359" w:history="1">
             <w:r>
               <w:rPr>
                 <w:rStyle w:val="Hyperlink"/>
@@ -2550,7 +2550,7 @@
                 <w:noProof/>
                 <w:webHidden/>
               </w:rPr>
-              <w:instrText xml:space="preserve"> PAGEREF _Toc66220597 \h </w:instrText>
+              <w:instrText xml:space="preserve"> PAGEREF _Toc66277359 \h </w:instrText>
             </w:r>
             <w:r>
               <w:rPr>
@@ -2592,7 +2592,7 @@
               <w:lang w:val="de-DE" w:eastAsia="de-DE"/>
             </w:rPr>
           </w:pPr>
-          <w:hyperlink w:anchor="_Toc66220598" w:history="1">
+          <w:hyperlink w:anchor="_Toc66277360" w:history="1">
             <w:r>
               <w:rPr>
                 <w:rStyle w:val="Hyperlink"/>
@@ -2636,7 +2636,7 @@
                 <w:noProof/>
                 <w:webHidden/>
               </w:rPr>
-              <w:instrText xml:space="preserve"> PAGEREF _Toc66220598 \h </w:instrText>
+              <w:instrText xml:space="preserve"> PAGEREF _Toc66277360 \h </w:instrText>
             </w:r>
             <w:r>
               <w:rPr>
@@ -2677,7 +2677,7 @@
               <w:lang w:val="de-DE" w:eastAsia="de-DE"/>
             </w:rPr>
           </w:pPr>
-          <w:hyperlink w:anchor="_Toc66220599" w:history="1">
+          <w:hyperlink w:anchor="_Toc66277361" w:history="1">
             <w:r>
               <w:rPr>
                 <w:rStyle w:val="Hyperlink"/>
@@ -2720,7 +2720,7 @@
                 <w:noProof/>
                 <w:webHidden/>
               </w:rPr>
-              <w:instrText xml:space="preserve"> PAGEREF _Toc66220599 \h </w:instrText>
+              <w:instrText xml:space="preserve"> PAGEREF _Toc66277361 \h </w:instrText>
             </w:r>
             <w:r>
               <w:rPr>
@@ -2761,7 +2761,7 @@
               <w:lang w:val="de-DE" w:eastAsia="de-DE"/>
             </w:rPr>
           </w:pPr>
-          <w:hyperlink w:anchor="_Toc66220600" w:history="1">
+          <w:hyperlink w:anchor="_Toc66277362" w:history="1">
             <w:r>
               <w:rPr>
                 <w:rStyle w:val="Hyperlink"/>
@@ -2804,7 +2804,7 @@
                 <w:noProof/>
                 <w:webHidden/>
               </w:rPr>
-              <w:instrText xml:space="preserve"> PAGEREF _Toc66220600 \h </w:instrText>
+              <w:instrText xml:space="preserve"> PAGEREF _Toc66277362 \h </w:instrText>
             </w:r>
             <w:r>
               <w:rPr>
@@ -2845,7 +2845,7 @@
               <w:lang w:val="de-DE" w:eastAsia="de-DE"/>
             </w:rPr>
           </w:pPr>
-          <w:hyperlink w:anchor="_Toc66220601" w:history="1">
+          <w:hyperlink w:anchor="_Toc66277363" w:history="1">
             <w:r>
               <w:rPr>
                 <w:rStyle w:val="Hyperlink"/>
@@ -2888,7 +2888,7 @@
                 <w:noProof/>
                 <w:webHidden/>
               </w:rPr>
-              <w:instrText xml:space="preserve"> PAGEREF _Toc66220601 \h </w:instrText>
+              <w:instrText xml:space="preserve"> PAGEREF _Toc66277363 \h </w:instrText>
             </w:r>
             <w:r>
               <w:rPr>
@@ -2929,7 +2929,7 @@
               <w:lang w:val="de-DE" w:eastAsia="de-DE"/>
             </w:rPr>
           </w:pPr>
-          <w:hyperlink w:anchor="_Toc66220602" w:history="1">
+          <w:hyperlink w:anchor="_Toc66277364" w:history="1">
             <w:r>
               <w:rPr>
                 <w:rStyle w:val="Hyperlink"/>
@@ -2972,7 +2972,7 @@
                 <w:noProof/>
                 <w:webHidden/>
               </w:rPr>
-              <w:instrText xml:space="preserve"> PAGEREF _Toc66220602 \h </w:instrText>
+              <w:instrText xml:space="preserve"> PAGEREF _Toc66277364 \h </w:instrText>
             </w:r>
             <w:r>
               <w:rPr>
@@ -3013,7 +3013,7 @@
               <w:lang w:val="de-DE" w:eastAsia="de-DE"/>
             </w:rPr>
           </w:pPr>
-          <w:hyperlink w:anchor="_Toc66220603" w:history="1">
+          <w:hyperlink w:anchor="_Toc66277365" w:history="1">
             <w:r>
               <w:rPr>
                 <w:rStyle w:val="Hyperlink"/>
@@ -3056,7 +3056,7 @@
                 <w:noProof/>
                 <w:webHidden/>
               </w:rPr>
-              <w:instrText xml:space="preserve"> PAGEREF _Toc66220603 \h </w:instrText>
+              <w:instrText xml:space="preserve"> PAGEREF _Toc66277365 \h </w:instrText>
             </w:r>
             <w:r>
               <w:rPr>
@@ -3097,7 +3097,7 @@
               <w:lang w:val="de-DE" w:eastAsia="de-DE"/>
             </w:rPr>
           </w:pPr>
-          <w:hyperlink w:anchor="_Toc66220604" w:history="1">
+          <w:hyperlink w:anchor="_Toc66277366" w:history="1">
             <w:r>
               <w:rPr>
                 <w:rStyle w:val="Hyperlink"/>
@@ -3140,7 +3140,7 @@
                 <w:noProof/>
                 <w:webHidden/>
               </w:rPr>
-              <w:instrText xml:space="preserve"> PAGEREF _Toc66220604 \h </w:instrText>
+              <w:instrText xml:space="preserve"> PAGEREF _Toc66277366 \h </w:instrText>
             </w:r>
             <w:r>
               <w:rPr>
@@ -3182,7 +3182,7 @@
               <w:lang w:val="de-DE" w:eastAsia="de-DE"/>
             </w:rPr>
           </w:pPr>
-          <w:hyperlink w:anchor="_Toc66220605" w:history="1">
+          <w:hyperlink w:anchor="_Toc66277367" w:history="1">
             <w:r>
               <w:rPr>
                 <w:rStyle w:val="Hyperlink"/>
@@ -3226,7 +3226,7 @@
                 <w:noProof/>
                 <w:webHidden/>
               </w:rPr>
-              <w:instrText xml:space="preserve"> PAGEREF _Toc66220605 \h </w:instrText>
+              <w:instrText xml:space="preserve"> PAGEREF _Toc66277367 \h </w:instrText>
             </w:r>
             <w:r>
               <w:rPr>
@@ -3267,7 +3267,7 @@
               <w:lang w:val="de-DE" w:eastAsia="de-DE"/>
             </w:rPr>
           </w:pPr>
-          <w:hyperlink w:anchor="_Toc66220606" w:history="1">
+          <w:hyperlink w:anchor="_Toc66277368" w:history="1">
             <w:r>
               <w:rPr>
                 <w:rStyle w:val="Hyperlink"/>
@@ -3310,7 +3310,7 @@
                 <w:noProof/>
                 <w:webHidden/>
               </w:rPr>
-              <w:instrText xml:space="preserve"> PAGEREF _Toc66220606 \h </w:instrText>
+              <w:instrText xml:space="preserve"> PAGEREF _Toc66277368 \h </w:instrText>
             </w:r>
             <w:r>
               <w:rPr>
@@ -3351,7 +3351,7 @@
               <w:lang w:val="de-DE" w:eastAsia="de-DE"/>
             </w:rPr>
           </w:pPr>
-          <w:hyperlink w:anchor="_Toc66220607" w:history="1">
+          <w:hyperlink w:anchor="_Toc66277369" w:history="1">
             <w:r>
               <w:rPr>
                 <w:rStyle w:val="Hyperlink"/>
@@ -3394,7 +3394,7 @@
                 <w:noProof/>
                 <w:webHidden/>
               </w:rPr>
-              <w:instrText xml:space="preserve"> PAGEREF _Toc66220607 \h </w:instrText>
+              <w:instrText xml:space="preserve"> PAGEREF _Toc66277369 \h </w:instrText>
             </w:r>
             <w:r>
               <w:rPr>
@@ -3435,7 +3435,7 @@
               <w:lang w:val="de-DE" w:eastAsia="de-DE"/>
             </w:rPr>
           </w:pPr>
-          <w:hyperlink w:anchor="_Toc66220608" w:history="1">
+          <w:hyperlink w:anchor="_Toc66277370" w:history="1">
             <w:r>
               <w:rPr>
                 <w:rStyle w:val="Hyperlink"/>
@@ -3478,7 +3478,7 @@
                 <w:noProof/>
                 <w:webHidden/>
               </w:rPr>
-              <w:instrText xml:space="preserve"> PAGEREF _Toc66220608 \h </w:instrText>
+              <w:instrText xml:space="preserve"> PAGEREF _Toc66277370 \h </w:instrText>
             </w:r>
             <w:r>
               <w:rPr>
@@ -3519,7 +3519,7 @@
               <w:lang w:val="de-DE" w:eastAsia="de-DE"/>
             </w:rPr>
           </w:pPr>
-          <w:hyperlink w:anchor="_Toc66220609" w:history="1">
+          <w:hyperlink w:anchor="_Toc66277371" w:history="1">
             <w:r>
               <w:rPr>
                 <w:rStyle w:val="Hyperlink"/>
@@ -3562,7 +3562,7 @@
                 <w:noProof/>
                 <w:webHidden/>
               </w:rPr>
-              <w:instrText xml:space="preserve"> PAGEREF _Toc66220609 \h </w:instrText>
+              <w:instrText xml:space="preserve"> PAGEREF _Toc66277371 \h </w:instrText>
             </w:r>
             <w:r>
               <w:rPr>
@@ -3603,7 +3603,7 @@
               <w:lang w:val="de-DE" w:eastAsia="de-DE"/>
             </w:rPr>
           </w:pPr>
-          <w:hyperlink w:anchor="_Toc66220610" w:history="1">
+          <w:hyperlink w:anchor="_Toc66277372" w:history="1">
             <w:r>
               <w:rPr>
                 <w:rStyle w:val="Hyperlink"/>
@@ -3646,7 +3646,7 @@
                 <w:noProof/>
                 <w:webHidden/>
               </w:rPr>
-              <w:instrText xml:space="preserve"> PAGEREF _Toc66220610 \h </w:instrText>
+              <w:instrText xml:space="preserve"> PAGEREF _Toc66277372 \h </w:instrText>
             </w:r>
             <w:r>
               <w:rPr>
@@ -3687,7 +3687,7 @@
               <w:lang w:val="de-DE" w:eastAsia="de-DE"/>
             </w:rPr>
           </w:pPr>
-          <w:hyperlink w:anchor="_Toc66220611" w:history="1">
+          <w:hyperlink w:anchor="_Toc66277373" w:history="1">
             <w:r>
               <w:rPr>
                 <w:rStyle w:val="Hyperlink"/>
@@ -3730,7 +3730,7 @@
                 <w:noProof/>
                 <w:webHidden/>
               </w:rPr>
-              <w:instrText xml:space="preserve"> PAGEREF _Toc66220611 \h </w:instrText>
+              <w:instrText xml:space="preserve"> PAGEREF _Toc66277373 \h </w:instrText>
             </w:r>
             <w:r>
               <w:rPr>
@@ -3772,7 +3772,7 @@
               <w:lang w:val="de-DE" w:eastAsia="de-DE"/>
             </w:rPr>
           </w:pPr>
-          <w:hyperlink w:anchor="_Toc66220612" w:history="1">
+          <w:hyperlink w:anchor="_Toc66277374" w:history="1">
             <w:r>
               <w:rPr>
                 <w:rStyle w:val="Hyperlink"/>
@@ -3816,7 +3816,7 @@
                 <w:noProof/>
                 <w:webHidden/>
               </w:rPr>
-              <w:instrText xml:space="preserve"> PAGEREF _Toc66220612 \h </w:instrText>
+              <w:instrText xml:space="preserve"> PAGEREF _Toc66277374 \h </w:instrText>
             </w:r>
             <w:r>
               <w:rPr>
@@ -3858,7 +3858,7 @@
               <w:lang w:val="de-DE" w:eastAsia="de-DE"/>
             </w:rPr>
           </w:pPr>
-          <w:hyperlink w:anchor="_Toc66220613" w:history="1">
+          <w:hyperlink w:anchor="_Toc66277375" w:history="1">
             <w:r>
               <w:rPr>
                 <w:rStyle w:val="Hyperlink"/>
@@ -3902,7 +3902,7 @@
                 <w:noProof/>
                 <w:webHidden/>
               </w:rPr>
-              <w:instrText xml:space="preserve"> PAGEREF _Toc66220613 \h </w:instrText>
+              <w:instrText xml:space="preserve"> PAGEREF _Toc66277375 \h </w:instrText>
             </w:r>
             <w:r>
               <w:rPr>
@@ -3944,7 +3944,7 @@
               <w:lang w:val="de-DE" w:eastAsia="de-DE"/>
             </w:rPr>
           </w:pPr>
-          <w:hyperlink w:anchor="_Toc66220614" w:history="1">
+          <w:hyperlink w:anchor="_Toc66277376" w:history="1">
             <w:r>
               <w:rPr>
                 <w:rStyle w:val="Hyperlink"/>
@@ -3988,7 +3988,7 @@
                 <w:noProof/>
                 <w:webHidden/>
               </w:rPr>
-              <w:instrText xml:space="preserve"> PAGEREF _Toc66220614 \h </w:instrText>
+              <w:instrText xml:space="preserve"> PAGEREF _Toc66277376 \h </w:instrText>
             </w:r>
             <w:r>
               <w:rPr>
@@ -4029,7 +4029,7 @@
               <w:lang w:val="de-DE" w:eastAsia="de-DE"/>
             </w:rPr>
           </w:pPr>
-          <w:hyperlink w:anchor="_Toc66220615" w:history="1">
+          <w:hyperlink w:anchor="_Toc66277377" w:history="1">
             <w:r>
               <w:rPr>
                 <w:rStyle w:val="Hyperlink"/>
@@ -4072,7 +4072,7 @@
                 <w:noProof/>
                 <w:webHidden/>
               </w:rPr>
-              <w:instrText xml:space="preserve"> PAGEREF _Toc66220615 \h </w:instrText>
+              <w:instrText xml:space="preserve"> PAGEREF _Toc66277377 \h </w:instrText>
             </w:r>
             <w:r>
               <w:rPr>
@@ -4113,7 +4113,7 @@
               <w:lang w:val="de-DE" w:eastAsia="de-DE"/>
             </w:rPr>
           </w:pPr>
-          <w:hyperlink w:anchor="_Toc66220616" w:history="1">
+          <w:hyperlink w:anchor="_Toc66277378" w:history="1">
             <w:r>
               <w:rPr>
                 <w:rStyle w:val="Hyperlink"/>
@@ -4156,7 +4156,7 @@
                 <w:noProof/>
                 <w:webHidden/>
               </w:rPr>
-              <w:instrText xml:space="preserve"> PAGEREF _Toc66220616 \h </w:instrText>
+              <w:instrText xml:space="preserve"> PAGEREF _Toc66277378 \h </w:instrText>
             </w:r>
             <w:r>
               <w:rPr>
@@ -4197,7 +4197,7 @@
               <w:lang w:val="de-DE" w:eastAsia="de-DE"/>
             </w:rPr>
           </w:pPr>
-          <w:hyperlink w:anchor="_Toc66220617" w:history="1">
+          <w:hyperlink w:anchor="_Toc66277379" w:history="1">
             <w:r>
               <w:rPr>
                 <w:rStyle w:val="Hyperlink"/>
@@ -4240,7 +4240,7 @@
                 <w:noProof/>
                 <w:webHidden/>
               </w:rPr>
-              <w:instrText xml:space="preserve"> PAGEREF _Toc66220617 \h </w:instrText>
+              <w:instrText xml:space="preserve"> PAGEREF _Toc66277379 \h </w:instrText>
             </w:r>
             <w:r>
               <w:rPr>
@@ -4281,7 +4281,7 @@
               <w:lang w:val="de-DE" w:eastAsia="de-DE"/>
             </w:rPr>
           </w:pPr>
-          <w:hyperlink w:anchor="_Toc66220618" w:history="1">
+          <w:hyperlink w:anchor="_Toc66277380" w:history="1">
             <w:r>
               <w:rPr>
                 <w:rStyle w:val="Hyperlink"/>
@@ -4324,7 +4324,7 @@
                 <w:noProof/>
                 <w:webHidden/>
               </w:rPr>
-              <w:instrText xml:space="preserve"> PAGEREF _Toc66220618 \h </w:instrText>
+              <w:instrText xml:space="preserve"> PAGEREF _Toc66277380 \h </w:instrText>
             </w:r>
             <w:r>
               <w:rPr>
@@ -4365,7 +4365,7 @@
               <w:lang w:val="de-DE" w:eastAsia="de-DE"/>
             </w:rPr>
           </w:pPr>
-          <w:hyperlink w:anchor="_Toc66220619" w:history="1">
+          <w:hyperlink w:anchor="_Toc66277381" w:history="1">
             <w:r>
               <w:rPr>
                 <w:rStyle w:val="Hyperlink"/>
@@ -4408,7 +4408,7 @@
                 <w:noProof/>
                 <w:webHidden/>
               </w:rPr>
-              <w:instrText xml:space="preserve"> PAGEREF _Toc66220619 \h </w:instrText>
+              <w:instrText xml:space="preserve"> PAGEREF _Toc66277381 \h </w:instrText>
             </w:r>
             <w:r>
               <w:rPr>
@@ -4450,7 +4450,7 @@
               <w:lang w:val="de-DE" w:eastAsia="de-DE"/>
             </w:rPr>
           </w:pPr>
-          <w:hyperlink w:anchor="_Toc66220620" w:history="1">
+          <w:hyperlink w:anchor="_Toc66277382" w:history="1">
             <w:r>
               <w:rPr>
                 <w:rStyle w:val="Hyperlink"/>
@@ -4494,7 +4494,7 @@
                 <w:noProof/>
                 <w:webHidden/>
               </w:rPr>
-              <w:instrText xml:space="preserve"> PAGEREF _Toc66220620 \h </w:instrText>
+              <w:instrText xml:space="preserve"> PAGEREF _Toc66277382 \h </w:instrText>
             </w:r>
             <w:r>
               <w:rPr>
@@ -4635,7 +4635,7 @@
           <w:noProof/>
         </w:rPr>
         <w:drawing>
-          <wp:inline distT="0" distB="0" distL="0" distR="0" wp14:anchorId="6E57CA62" wp14:editId="38FBFF99">
+          <wp:inline distT="0" distB="0" distL="0" distR="0" wp14:anchorId="26CF8783" wp14:editId="028E798C">
             <wp:extent cx="1117600" cy="393700"/>
             <wp:effectExtent l="0" t="0" r="0" b="0"/>
             <wp:docPr id="1" name="Picture"/>
@@ -4723,7 +4723,7 @@
         <w:pStyle w:val="berschrift1"/>
       </w:pPr>
       <w:bookmarkStart w:id="0" w:name="introduction"/>
-      <w:bookmarkStart w:id="1" w:name="_Toc66220569"/>
+      <w:bookmarkStart w:id="1" w:name="_Toc66277331"/>
       <w:r>
         <w:lastRenderedPageBreak/>
         <w:t>Introduction</w:t>
@@ -4818,7 +4818,7 @@
         <w:pStyle w:val="berschrift2"/>
       </w:pPr>
       <w:bookmarkStart w:id="2" w:name="scope"/>
-      <w:bookmarkStart w:id="3" w:name="_Toc66220570"/>
+      <w:bookmarkStart w:id="3" w:name="_Toc66277332"/>
       <w:r>
         <w:t>Scope</w:t>
       </w:r>
@@ -4925,7 +4925,7 @@
           <w:noProof/>
         </w:rPr>
         <w:drawing>
-          <wp:inline distT="0" distB="0" distL="0" distR="0" wp14:anchorId="36895CEF" wp14:editId="4EBF1A2F">
+          <wp:inline distT="0" distB="0" distL="0" distR="0" wp14:anchorId="2ED991E1" wp14:editId="6BBE2A0C">
             <wp:extent cx="6108700" cy="3571240"/>
             <wp:effectExtent l="0" t="0" r="0" b="0"/>
             <wp:docPr id="2" name="Picture" descr="FIX Technical Standard Stack"/>
@@ -4980,7 +4980,7 @@
         <w:pStyle w:val="berschrift2"/>
       </w:pPr>
       <w:bookmarkStart w:id="4" w:name="an-overview-of-tls"/>
-      <w:bookmarkStart w:id="5" w:name="_Toc66220571"/>
+      <w:bookmarkStart w:id="5" w:name="_Toc66277333"/>
       <w:bookmarkEnd w:id="2"/>
       <w:r>
         <w:t>An overview of TLS</w:t>
@@ -4992,7 +4992,7 @@
         <w:pStyle w:val="berschrift3"/>
       </w:pPr>
       <w:bookmarkStart w:id="6" w:name="history-of-tlsssl"/>
-      <w:bookmarkStart w:id="7" w:name="_Toc66220572"/>
+      <w:bookmarkStart w:id="7" w:name="_Toc66277334"/>
       <w:r>
         <w:t>History of</w:t>
       </w:r>
@@ -5160,7 +5160,7 @@
         <w:pStyle w:val="berschrift3"/>
       </w:pPr>
       <w:bookmarkStart w:id="8" w:name="basics-of-the-tls-protocol"/>
-      <w:bookmarkStart w:id="9" w:name="_Toc66220573"/>
+      <w:bookmarkStart w:id="9" w:name="_Toc66277335"/>
       <w:bookmarkEnd w:id="6"/>
       <w:r>
         <w:lastRenderedPageBreak/>
@@ -5237,7 +5237,7 @@
         <w:pStyle w:val="berschrift2"/>
       </w:pPr>
       <w:bookmarkStart w:id="10" w:name="X8fa83789884d1d315140d1eed9c627373951267"/>
-      <w:bookmarkStart w:id="11" w:name="_Toc66220574"/>
+      <w:bookmarkStart w:id="11" w:name="_Toc66277336"/>
       <w:bookmarkEnd w:id="4"/>
       <w:bookmarkEnd w:id="8"/>
       <w:r>
@@ -5314,7 +5314,7 @@
         <w:pStyle w:val="berschrift2"/>
       </w:pPr>
       <w:bookmarkStart w:id="12" w:name="when-and-where-to-use-fixs"/>
-      <w:bookmarkStart w:id="13" w:name="_Toc66220575"/>
+      <w:bookmarkStart w:id="13" w:name="_Toc66277337"/>
       <w:bookmarkEnd w:id="10"/>
       <w:r>
         <w:t>When and where to use FIXS</w:t>
@@ -5369,7 +5369,7 @@
         <w:pStyle w:val="berschrift2"/>
       </w:pPr>
       <w:bookmarkStart w:id="14" w:name="references"/>
-      <w:bookmarkStart w:id="15" w:name="_Toc66220576"/>
+      <w:bookmarkStart w:id="15" w:name="_Toc66277338"/>
       <w:bookmarkEnd w:id="12"/>
       <w:r>
         <w:t>References</w:t>
@@ -5392,7 +5392,7 @@
         <w:pStyle w:val="berschrift1"/>
       </w:pPr>
       <w:bookmarkStart w:id="16" w:name="authentication-methods"/>
-      <w:bookmarkStart w:id="17" w:name="_Toc66220577"/>
+      <w:bookmarkStart w:id="17" w:name="_Toc66277339"/>
       <w:bookmarkEnd w:id="0"/>
       <w:bookmarkEnd w:id="14"/>
       <w:r>
@@ -5417,7 +5417,7 @@
         <w:pStyle w:val="berschrift2"/>
       </w:pPr>
       <w:bookmarkStart w:id="18" w:name="X0d19436cebdea52ae35efc47843572ee9ffc385"/>
-      <w:bookmarkStart w:id="19" w:name="_Toc66220578"/>
+      <w:bookmarkStart w:id="19" w:name="_Toc66277340"/>
       <w:r>
         <w:t xml:space="preserve">Recommended authentication (and </w:t>
       </w:r>
@@ -5620,7 +5620,7 @@
                 <w:noProof/>
               </w:rPr>
               <w:drawing>
-                <wp:inline distT="0" distB="0" distL="0" distR="0" wp14:anchorId="145C635B" wp14:editId="375C4B36">
+                <wp:inline distT="0" distB="0" distL="0" distR="0" wp14:anchorId="795FFFDF" wp14:editId="72E81568">
                   <wp:extent cx="212942" cy="150312"/>
                   <wp:effectExtent l="0" t="0" r="0" b="0"/>
                   <wp:docPr id="3" name="Picture"/>
@@ -5680,7 +5680,7 @@
                 <w:noProof/>
               </w:rPr>
               <w:drawing>
-                <wp:inline distT="0" distB="0" distL="0" distR="0" wp14:anchorId="6ABE3673" wp14:editId="1E3BBFD5">
+                <wp:inline distT="0" distB="0" distL="0" distR="0" wp14:anchorId="4C8A1950" wp14:editId="68F9E681">
                   <wp:extent cx="212942" cy="150312"/>
                   <wp:effectExtent l="0" t="0" r="0" b="0"/>
                   <wp:docPr id="4" name="Picture"/>
@@ -5809,7 +5809,7 @@
                 <w:noProof/>
               </w:rPr>
               <w:drawing>
-                <wp:inline distT="0" distB="0" distL="0" distR="0" wp14:anchorId="753B10FD" wp14:editId="7607A61B">
+                <wp:inline distT="0" distB="0" distL="0" distR="0" wp14:anchorId="560CD7E6" wp14:editId="45C3881E">
                   <wp:extent cx="533400" cy="285750"/>
                   <wp:effectExtent l="0" t="0" r="0" b="0"/>
                   <wp:docPr id="5" name="Picture"/>
@@ -5869,7 +5869,7 @@
                 <w:noProof/>
               </w:rPr>
               <w:drawing>
-                <wp:inline distT="0" distB="0" distL="0" distR="0" wp14:anchorId="1E7C3EBD" wp14:editId="1F7FA5EA">
+                <wp:inline distT="0" distB="0" distL="0" distR="0" wp14:anchorId="7949C082" wp14:editId="1D6B44B9">
                   <wp:extent cx="212942" cy="150312"/>
                   <wp:effectExtent l="0" t="0" r="0" b="0"/>
                   <wp:docPr id="6" name="Picture"/>
@@ -6134,7 +6134,7 @@
                 <w:noProof/>
               </w:rPr>
               <w:drawing>
-                <wp:inline distT="0" distB="0" distL="0" distR="0" wp14:anchorId="7F0CBFE5" wp14:editId="272AB5BF">
+                <wp:inline distT="0" distB="0" distL="0" distR="0" wp14:anchorId="37382CAC" wp14:editId="0116968F">
                   <wp:extent cx="405008" cy="279747"/>
                   <wp:effectExtent l="0" t="0" r="0" b="0"/>
                   <wp:docPr id="7" name="Picture"/>
@@ -6194,7 +6194,7 @@
                 <w:noProof/>
               </w:rPr>
               <w:drawing>
-                <wp:inline distT="0" distB="0" distL="0" distR="0" wp14:anchorId="2C8B161D" wp14:editId="6EDC1313">
+                <wp:inline distT="0" distB="0" distL="0" distR="0" wp14:anchorId="5A9A97C8" wp14:editId="77BDB775">
                   <wp:extent cx="405008" cy="279747"/>
                   <wp:effectExtent l="0" t="0" r="0" b="0"/>
                   <wp:docPr id="8" name="Picture"/>
@@ -6455,7 +6455,7 @@
                 <w:noProof/>
               </w:rPr>
               <w:drawing>
-                <wp:inline distT="0" distB="0" distL="0" distR="0" wp14:anchorId="0BD4B71E" wp14:editId="7A81AD12">
+                <wp:inline distT="0" distB="0" distL="0" distR="0" wp14:anchorId="44340D13" wp14:editId="1BE65843">
                   <wp:extent cx="212942" cy="150312"/>
                   <wp:effectExtent l="0" t="0" r="0" b="0"/>
                   <wp:docPr id="9" name="Picture"/>
@@ -6515,7 +6515,7 @@
                 <w:noProof/>
               </w:rPr>
               <w:drawing>
-                <wp:inline distT="0" distB="0" distL="0" distR="0" wp14:anchorId="5BD98E10" wp14:editId="442BE5D6">
+                <wp:inline distT="0" distB="0" distL="0" distR="0" wp14:anchorId="6ED4CB51" wp14:editId="7488DF7A">
                   <wp:extent cx="521917" cy="200416"/>
                   <wp:effectExtent l="0" t="0" r="0" b="0"/>
                   <wp:docPr id="10" name="Picture"/>
@@ -6649,7 +6649,7 @@
                 <w:noProof/>
               </w:rPr>
               <w:drawing>
-                <wp:inline distT="0" distB="0" distL="0" distR="0" wp14:anchorId="631D1D67" wp14:editId="6EFDF060">
+                <wp:inline distT="0" distB="0" distL="0" distR="0" wp14:anchorId="41F251AB" wp14:editId="0833DAD3">
                   <wp:extent cx="533400" cy="285750"/>
                   <wp:effectExtent l="0" t="0" r="0" b="0"/>
                   <wp:docPr id="11" name="Picture"/>
@@ -6709,7 +6709,7 @@
                 <w:noProof/>
               </w:rPr>
               <w:drawing>
-                <wp:inline distT="0" distB="0" distL="0" distR="0" wp14:anchorId="1EFB8BA9" wp14:editId="3329A4BE">
+                <wp:inline distT="0" distB="0" distL="0" distR="0" wp14:anchorId="485E91FD" wp14:editId="6F137FBB">
                   <wp:extent cx="521917" cy="200416"/>
                   <wp:effectExtent l="0" t="0" r="0" b="0"/>
                   <wp:docPr id="12" name="Picture"/>
@@ -6850,7 +6850,7 @@
         <w:pStyle w:val="berschrift2"/>
       </w:pPr>
       <w:bookmarkStart w:id="20" w:name="mutual-and-simple-tls-protocol-options"/>
-      <w:bookmarkStart w:id="21" w:name="_Toc66220579"/>
+      <w:bookmarkStart w:id="21" w:name="_Toc66277341"/>
       <w:bookmarkEnd w:id="18"/>
       <w:r>
         <w:t>Mut</w:t>
@@ -6931,7 +6931,7 @@
         <w:pStyle w:val="berschrift2"/>
       </w:pPr>
       <w:bookmarkStart w:id="22" w:name="leaf-certificate-pinning"/>
-      <w:bookmarkStart w:id="23" w:name="_Toc66220580"/>
+      <w:bookmarkStart w:id="23" w:name="_Toc66277342"/>
       <w:bookmarkEnd w:id="20"/>
       <w:r>
         <w:t>Leaf Certificate Pinning</w:t>
@@ -6947,7 +6947,7 @@
           <w:noProof/>
         </w:rPr>
         <w:drawing>
-          <wp:inline distT="0" distB="0" distL="0" distR="0" wp14:anchorId="5FA1D866" wp14:editId="5EF7B6EA">
+          <wp:inline distT="0" distB="0" distL="0" distR="0" wp14:anchorId="5A182D8E" wp14:editId="6C988DE7">
             <wp:extent cx="212942" cy="150312"/>
             <wp:effectExtent l="0" t="0" r="0" b="0"/>
             <wp:docPr id="13" name="Picture"/>
@@ -7150,7 +7150,7 @@
         <w:pStyle w:val="berschrift2"/>
       </w:pPr>
       <w:bookmarkStart w:id="24" w:name="certificate-validation-with-ca-pinning"/>
-      <w:bookmarkStart w:id="25" w:name="_Toc66220581"/>
+      <w:bookmarkStart w:id="25" w:name="_Toc66277343"/>
       <w:bookmarkEnd w:id="22"/>
       <w:r>
         <w:t>Certificate Validation with CA Pinning</w:t>
@@ -7166,7 +7166,7 @@
           <w:noProof/>
         </w:rPr>
         <w:drawing>
-          <wp:inline distT="0" distB="0" distL="0" distR="0" wp14:anchorId="6031247E" wp14:editId="5851EEC8">
+          <wp:inline distT="0" distB="0" distL="0" distR="0" wp14:anchorId="3388D7A5" wp14:editId="23C5B12E">
             <wp:extent cx="533400" cy="285750"/>
             <wp:effectExtent l="0" t="0" r="0" b="0"/>
             <wp:docPr id="14" name="Picture"/>
@@ -7306,7 +7306,7 @@
         <w:pStyle w:val="berschrift3"/>
       </w:pPr>
       <w:bookmarkStart w:id="26" w:name="certificate-subject-checking"/>
-      <w:bookmarkStart w:id="27" w:name="_Toc66220582"/>
+      <w:bookmarkStart w:id="27" w:name="_Toc66277344"/>
       <w:r>
         <w:t>Certificate subject checking</w:t>
       </w:r>
@@ -7344,7 +7344,7 @@
         <w:pStyle w:val="berschrift2"/>
       </w:pPr>
       <w:bookmarkStart w:id="28" w:name="pre-shared-keys-psks"/>
-      <w:bookmarkStart w:id="29" w:name="_Toc66220583"/>
+      <w:bookmarkStart w:id="29" w:name="_Toc66277345"/>
       <w:bookmarkEnd w:id="24"/>
       <w:bookmarkEnd w:id="26"/>
       <w:r>
@@ -7362,7 +7362,7 @@
           <w:noProof/>
         </w:rPr>
         <w:drawing>
-          <wp:inline distT="0" distB="0" distL="0" distR="0" wp14:anchorId="5A4255E8" wp14:editId="3DE68AA9">
+          <wp:inline distT="0" distB="0" distL="0" distR="0" wp14:anchorId="722AFC30" wp14:editId="7619AC67">
             <wp:extent cx="405008" cy="279747"/>
             <wp:effectExtent l="0" t="0" r="0" b="0"/>
             <wp:docPr id="15" name="Picture"/>
@@ -7442,7 +7442,7 @@
         <w:pStyle w:val="berschrift2"/>
       </w:pPr>
       <w:bookmarkStart w:id="30" w:name="Xb6ee0ed0b0ddd4d82e8f2202c3f9ef03fe6c709"/>
-      <w:bookmarkStart w:id="31" w:name="_Toc66220584"/>
+      <w:bookmarkStart w:id="31" w:name="_Toc66277346"/>
       <w:bookmarkEnd w:id="28"/>
       <w:r>
         <w:t>FIX authentication (e.g. FIXA when available)</w:t>
@@ -7458,7 +7458,7 @@
           <w:noProof/>
         </w:rPr>
         <w:drawing>
-          <wp:inline distT="0" distB="0" distL="0" distR="0" wp14:anchorId="50624604" wp14:editId="6524F260">
+          <wp:inline distT="0" distB="0" distL="0" distR="0" wp14:anchorId="51F7EC12" wp14:editId="2F2843BC">
             <wp:extent cx="521917" cy="200416"/>
             <wp:effectExtent l="0" t="0" r="0" b="0"/>
             <wp:docPr id="16" name="Picture"/>
@@ -7527,7 +7527,7 @@
         <w:pStyle w:val="berschrift1"/>
       </w:pPr>
       <w:bookmarkStart w:id="32" w:name="protocol-parameters"/>
-      <w:bookmarkStart w:id="33" w:name="_Toc66220585"/>
+      <w:bookmarkStart w:id="33" w:name="_Toc66277347"/>
       <w:bookmarkEnd w:id="16"/>
       <w:bookmarkEnd w:id="30"/>
       <w:r>
@@ -7552,7 +7552,7 @@
         <w:pStyle w:val="berschrift2"/>
       </w:pPr>
       <w:bookmarkStart w:id="34" w:name="protocol-version"/>
-      <w:bookmarkStart w:id="35" w:name="_Toc66220586"/>
+      <w:bookmarkStart w:id="35" w:name="_Toc66277348"/>
       <w:r>
         <w:t>Protocol version</w:t>
       </w:r>
@@ -7586,7 +7586,7 @@
         <w:pStyle w:val="berschrift2"/>
       </w:pPr>
       <w:bookmarkStart w:id="36" w:name="protocol-features"/>
-      <w:bookmarkStart w:id="37" w:name="_Toc66220587"/>
+      <w:bookmarkStart w:id="37" w:name="_Toc66277349"/>
       <w:bookmarkEnd w:id="34"/>
       <w:r>
         <w:t>Protocol features</w:t>
@@ -7598,7 +7598,7 @@
         <w:pStyle w:val="berschrift3"/>
       </w:pPr>
       <w:bookmarkStart w:id="38" w:name="in-general"/>
-      <w:bookmarkStart w:id="39" w:name="_Toc66220588"/>
+      <w:bookmarkStart w:id="39" w:name="_Toc66277350"/>
       <w:r>
         <w:t>In general</w:t>
       </w:r>
@@ -7688,7 +7688,7 @@
         <w:pStyle w:val="berschrift3"/>
       </w:pPr>
       <w:bookmarkStart w:id="40" w:name="version-specific"/>
-      <w:bookmarkStart w:id="41" w:name="_Toc66220589"/>
+      <w:bookmarkStart w:id="41" w:name="_Toc66277351"/>
       <w:bookmarkEnd w:id="38"/>
       <w:r>
         <w:t>Version specifi</w:t>
@@ -7711,7 +7711,7 @@
         <w:pStyle w:val="berschrift2"/>
       </w:pPr>
       <w:bookmarkStart w:id="42" w:name="cipher-suites"/>
-      <w:bookmarkStart w:id="43" w:name="_Toc66220590"/>
+      <w:bookmarkStart w:id="43" w:name="_Toc66277352"/>
       <w:bookmarkEnd w:id="36"/>
       <w:bookmarkEnd w:id="40"/>
       <w:r>
@@ -7724,7 +7724,7 @@
         <w:pStyle w:val="berschrift3"/>
       </w:pPr>
       <w:bookmarkStart w:id="44" w:name="X2b760132073ff1e734cc515249a65733e353814"/>
-      <w:bookmarkStart w:id="45" w:name="_Toc66220591"/>
+      <w:bookmarkStart w:id="45" w:name="_Toc66277353"/>
       <w:r>
         <w:t>Recommended suites for TLS certificate authentication</w:t>
       </w:r>
@@ -7789,7 +7789,7 @@
         <w:pStyle w:val="berschrift3"/>
       </w:pPr>
       <w:bookmarkStart w:id="46" w:name="Xa115b2077f1673481ac45ed66e5ddc927e5448e"/>
-      <w:bookmarkStart w:id="47" w:name="_Toc66220592"/>
+      <w:bookmarkStart w:id="47" w:name="_Toc66277354"/>
       <w:bookmarkEnd w:id="44"/>
       <w:r>
         <w:t>Recommended suites for TLS PSK authentication</w:t>
@@ -7864,7 +7864,7 @@
         <w:pStyle w:val="berschrift2"/>
       </w:pPr>
       <w:bookmarkStart w:id="48" w:name="certificate-parameters"/>
-      <w:bookmarkStart w:id="49" w:name="_Toc66220593"/>
+      <w:bookmarkStart w:id="49" w:name="_Toc66277355"/>
       <w:bookmarkEnd w:id="42"/>
       <w:bookmarkEnd w:id="46"/>
       <w:r>
@@ -7900,7 +7900,7 @@
         <w:pStyle w:val="berschrift3"/>
       </w:pPr>
       <w:bookmarkStart w:id="50" w:name="ecdsa-certificates"/>
-      <w:bookmarkStart w:id="51" w:name="_Toc66220594"/>
+      <w:bookmarkStart w:id="51" w:name="_Toc66277356"/>
       <w:r>
         <w:t>ECDSA certificates</w:t>
       </w:r>
@@ -7951,7 +7951,15 @@
         <w:t xml:space="preserve"> show that an ECDSA key of 256 bytes provides</w:t>
       </w:r>
       <w:r>
-        <w:t xml:space="preserve"> protection equivalent to a 3248 byte RSA key. Smaller keys, mean less transfer overhead and typically faster processing. The Content Deliver Network (CDN) </w:t>
+        <w:t xml:space="preserve"> protection equivalent to a </w:t>
+      </w:r>
+      <w:proofErr w:type="gramStart"/>
+      <w:r>
+        <w:t>3248 byte</w:t>
+      </w:r>
+      <w:proofErr w:type="gramEnd"/>
+      <w:r>
+        <w:t xml:space="preserve"> RSA key. Smaller keys, mean less transfer overhead and typically faster processing. The Content Deliver Network (CDN) </w:t>
       </w:r>
       <w:hyperlink r:id="rId23">
         <w:r>
@@ -7970,7 +7978,7 @@
         <w:pStyle w:val="berschrift3"/>
       </w:pPr>
       <w:bookmarkStart w:id="52" w:name="rsa-certificates"/>
-      <w:bookmarkStart w:id="53" w:name="_Toc66220595"/>
+      <w:bookmarkStart w:id="53" w:name="_Toc66277357"/>
       <w:bookmarkEnd w:id="50"/>
       <w:r>
         <w:t>RSA certificates</w:t>
@@ -8004,7 +8012,7 @@
         <w:pStyle w:val="berschrift2"/>
       </w:pPr>
       <w:bookmarkStart w:id="54" w:name="psk-properties"/>
-      <w:bookmarkStart w:id="55" w:name="_Toc66220596"/>
+      <w:bookmarkStart w:id="55" w:name="_Toc66277358"/>
       <w:bookmarkEnd w:id="48"/>
       <w:bookmarkEnd w:id="52"/>
       <w:r>
@@ -8050,7 +8058,7 @@
         <w:pStyle w:val="berschrift2"/>
       </w:pPr>
       <w:bookmarkStart w:id="56" w:name="application-specific-tls"/>
-      <w:bookmarkStart w:id="57" w:name="_Toc66220597"/>
+      <w:bookmarkStart w:id="57" w:name="_Toc66277359"/>
       <w:bookmarkEnd w:id="54"/>
       <w:r>
         <w:t>Application specific TLS</w:t>
@@ -8095,7 +8103,7 @@
         <w:pStyle w:val="berschrift1"/>
       </w:pPr>
       <w:bookmarkStart w:id="58" w:name="policies-and-management"/>
-      <w:bookmarkStart w:id="59" w:name="_Toc66220598"/>
+      <w:bookmarkStart w:id="59" w:name="_Toc66277360"/>
       <w:bookmarkEnd w:id="32"/>
       <w:bookmarkEnd w:id="56"/>
       <w:r>
@@ -8109,7 +8117,7 @@
         <w:pStyle w:val="berschrift2"/>
       </w:pPr>
       <w:bookmarkStart w:id="60" w:name="sharing-secrets"/>
-      <w:bookmarkStart w:id="61" w:name="_Toc66220599"/>
+      <w:bookmarkStart w:id="61" w:name="_Toc66277361"/>
       <w:r>
         <w:t>Sharing secrets</w:t>
       </w:r>
@@ -8120,7 +8128,7 @@
         <w:pStyle w:val="berschrift3"/>
       </w:pPr>
       <w:bookmarkStart w:id="62" w:name="secure-distribution"/>
-      <w:bookmarkStart w:id="63" w:name="_Toc66220600"/>
+      <w:bookmarkStart w:id="63" w:name="_Toc66277362"/>
       <w:r>
         <w:t>Secure distribution</w:t>
       </w:r>
@@ -8324,7 +8332,7 @@
         <w:pStyle w:val="berschrift3"/>
       </w:pPr>
       <w:bookmarkStart w:id="64" w:name="trust-on-first-use"/>
-      <w:bookmarkStart w:id="65" w:name="_Toc66220601"/>
+      <w:bookmarkStart w:id="65" w:name="_Toc66277363"/>
       <w:bookmarkEnd w:id="62"/>
       <w:r>
         <w:t>Trust on first use</w:t>
@@ -8387,7 +8395,7 @@
         <w:pStyle w:val="berschrift2"/>
       </w:pPr>
       <w:bookmarkStart w:id="66" w:name="storing-secrets"/>
-      <w:bookmarkStart w:id="67" w:name="_Toc66220602"/>
+      <w:bookmarkStart w:id="67" w:name="_Toc66277364"/>
       <w:bookmarkEnd w:id="60"/>
       <w:bookmarkEnd w:id="64"/>
       <w:r>
@@ -8408,7 +8416,7 @@
         <w:pStyle w:val="berschrift2"/>
       </w:pPr>
       <w:bookmarkStart w:id="68" w:name="renewing-secrets"/>
-      <w:bookmarkStart w:id="69" w:name="_Toc66220603"/>
+      <w:bookmarkStart w:id="69" w:name="_Toc66277365"/>
       <w:bookmarkEnd w:id="66"/>
       <w:r>
         <w:t>Renewing secrets</w:t>
@@ -8442,7 +8450,7 @@
         <w:pStyle w:val="berschrift2"/>
       </w:pPr>
       <w:bookmarkStart w:id="70" w:name="authorization-linked-to-authentication"/>
-      <w:bookmarkStart w:id="71" w:name="_Toc66220604"/>
+      <w:bookmarkStart w:id="71" w:name="_Toc66277366"/>
       <w:bookmarkEnd w:id="68"/>
       <w:r>
         <w:t>Authorization linked to authentication</w:t>
@@ -8507,7 +8515,7 @@
         <w:pStyle w:val="berschrift1"/>
       </w:pPr>
       <w:bookmarkStart w:id="72" w:name="appendix-a-cipher-suites"/>
-      <w:bookmarkStart w:id="73" w:name="_Toc66220605"/>
+      <w:bookmarkStart w:id="73" w:name="_Toc66277367"/>
       <w:bookmarkEnd w:id="58"/>
       <w:bookmarkEnd w:id="70"/>
       <w:r>
@@ -8559,7 +8567,7 @@
         <w:pStyle w:val="berschrift2"/>
       </w:pPr>
       <w:bookmarkStart w:id="74" w:name="ciphers"/>
-      <w:bookmarkStart w:id="75" w:name="_Toc66220606"/>
+      <w:bookmarkStart w:id="75" w:name="_Toc66277368"/>
       <w:r>
         <w:t>Ciphers</w:t>
       </w:r>
@@ -10033,7 +10041,7 @@
         <w:pStyle w:val="berschrift2"/>
       </w:pPr>
       <w:bookmarkStart w:id="76" w:name="key-exchange-and-authentication-methods"/>
-      <w:bookmarkStart w:id="77" w:name="_Toc66220607"/>
+      <w:bookmarkStart w:id="77" w:name="_Toc66277369"/>
       <w:bookmarkEnd w:id="74"/>
       <w:r>
         <w:t>Key exchange and authentication methods</w:t>
@@ -10045,7 +10053,7 @@
         <w:pStyle w:val="berschrift3"/>
       </w:pPr>
       <w:bookmarkStart w:id="78" w:name="key-exchange-methods"/>
-      <w:bookmarkStart w:id="79" w:name="_Toc66220608"/>
+      <w:bookmarkStart w:id="79" w:name="_Toc66277370"/>
       <w:r>
         <w:t>Key exchange methods</w:t>
       </w:r>
@@ -10461,7 +10469,7 @@
         <w:pStyle w:val="berschrift3"/>
       </w:pPr>
       <w:bookmarkStart w:id="80" w:name="authentication-methods-1"/>
-      <w:bookmarkStart w:id="81" w:name="_Toc66220609"/>
+      <w:bookmarkStart w:id="81" w:name="_Toc66277371"/>
       <w:bookmarkEnd w:id="78"/>
       <w:r>
         <w:t>Authentication methods</w:t>
@@ -10845,7 +10853,7 @@
         <w:pStyle w:val="berschrift3"/>
       </w:pPr>
       <w:bookmarkStart w:id="82" w:name="Xeffe88e06b50cea4ff973462ab8ee7a1639cd82"/>
-      <w:bookmarkStart w:id="83" w:name="_Toc66220610"/>
+      <w:bookmarkStart w:id="83" w:name="_Toc66277372"/>
       <w:bookmarkEnd w:id="80"/>
       <w:r>
         <w:lastRenderedPageBreak/>
@@ -11364,7 +11372,7 @@
           </w:p>
           <w:p>
             <w:r>
-              <w:t>(*) symmetric keys need to be exchanged securely by other means</w:t>
+              <w:t>(✱) symmetric keys need to be exchanged securely by other means</w:t>
             </w:r>
           </w:p>
         </w:tc>
@@ -12101,7 +12109,7 @@
         <w:pStyle w:val="berschrift2"/>
       </w:pPr>
       <w:bookmarkStart w:id="84" w:name="list-of-recommended-cipher-suites"/>
-      <w:bookmarkStart w:id="85" w:name="_Toc66220611"/>
+      <w:bookmarkStart w:id="85" w:name="_Toc66277373"/>
       <w:bookmarkEnd w:id="76"/>
       <w:bookmarkEnd w:id="82"/>
       <w:r>
@@ -12118,7 +12126,7 @@
           <w:noProof/>
         </w:rPr>
         <w:drawing>
-          <wp:inline distT="0" distB="0" distL="0" distR="0" wp14:anchorId="55732E6E" wp14:editId="3EC91ED5">
+          <wp:inline distT="0" distB="0" distL="0" distR="0" wp14:anchorId="36BB4AEE" wp14:editId="4A3658D0">
             <wp:extent cx="6108700" cy="5518268"/>
             <wp:effectExtent l="0" t="0" r="0" b="0"/>
             <wp:docPr id="17" name="Picture"/>
@@ -12127,7 +12135,7 @@
               <a:graphicData uri="http://schemas.openxmlformats.org/drawingml/2006/picture">
                 <pic:pic xmlns:pic="http://schemas.openxmlformats.org/drawingml/2006/picture">
                   <pic:nvPicPr>
-                    <pic:cNvPr id="0" name="Picture" descr="media/List%20of%20recommended%20cypher%20suites.png"/>
+                    <pic:cNvPr id="0" name="Picture" descr="media/List%20of%20recommended%20cipher%20suites.png"/>
                     <pic:cNvPicPr>
                       <a:picLocks noChangeAspect="1" noChangeArrowheads="1"/>
                     </pic:cNvPicPr>
@@ -12165,7 +12173,7 @@
         <w:pStyle w:val="berschrift1"/>
       </w:pPr>
       <w:bookmarkStart w:id="86" w:name="appendix-b-relevant-rfcs"/>
-      <w:bookmarkStart w:id="87" w:name="_Toc66220612"/>
+      <w:bookmarkStart w:id="87" w:name="_Toc66277374"/>
       <w:bookmarkEnd w:id="72"/>
       <w:bookmarkEnd w:id="84"/>
       <w:r>
@@ -13248,7 +13256,7 @@
         <w:pStyle w:val="berschrift1"/>
       </w:pPr>
       <w:bookmarkStart w:id="88" w:name="appendix-c-known-vulnerabilities"/>
-      <w:bookmarkStart w:id="89" w:name="_Toc66220613"/>
+      <w:bookmarkStart w:id="89" w:name="_Toc66277375"/>
       <w:bookmarkEnd w:id="86"/>
       <w:r>
         <w:lastRenderedPageBreak/>
@@ -13272,7 +13280,7 @@
         <w:pStyle w:val="berschrift1"/>
       </w:pPr>
       <w:bookmarkStart w:id="90" w:name="appendix-d-tls-implementations"/>
-      <w:bookmarkStart w:id="91" w:name="_Toc66220614"/>
+      <w:bookmarkStart w:id="91" w:name="_Toc66277376"/>
       <w:bookmarkEnd w:id="88"/>
       <w:r>
         <w:lastRenderedPageBreak/>
@@ -13341,7 +13349,7 @@
         <w:pStyle w:val="berschrift2"/>
       </w:pPr>
       <w:bookmarkStart w:id="92" w:name="microsoft-secure-channel-schannel"/>
-      <w:bookmarkStart w:id="93" w:name="_Toc66220615"/>
+      <w:bookmarkStart w:id="93" w:name="_Toc66277377"/>
       <w:r>
         <w:t>Microsoft Secure Channel (Schannel)</w:t>
       </w:r>
@@ -13489,7 +13497,7 @@
         <w:pStyle w:val="berschrift2"/>
       </w:pPr>
       <w:bookmarkStart w:id="94" w:name="bouncycastle"/>
-      <w:bookmarkStart w:id="95" w:name="_Toc66220616"/>
+      <w:bookmarkStart w:id="95" w:name="_Toc66277378"/>
       <w:bookmarkEnd w:id="92"/>
       <w:r>
         <w:t>BouncyCastle</w:t>
@@ -13509,7 +13517,7 @@
         <w:pStyle w:val="berschrift2"/>
       </w:pPr>
       <w:bookmarkStart w:id="96" w:name="rsa-bsafe"/>
-      <w:bookmarkStart w:id="97" w:name="_Toc66220617"/>
+      <w:bookmarkStart w:id="97" w:name="_Toc66277379"/>
       <w:bookmarkEnd w:id="94"/>
       <w:r>
         <w:t>RSA BSAFE</w:t>
@@ -13521,7 +13529,7 @@
         <w:pStyle w:val="berschrift2"/>
       </w:pPr>
       <w:bookmarkStart w:id="98" w:name="gnutls"/>
-      <w:bookmarkStart w:id="99" w:name="_Toc66220618"/>
+      <w:bookmarkStart w:id="99" w:name="_Toc66277380"/>
       <w:bookmarkEnd w:id="96"/>
       <w:r>
         <w:t>GnuTLS</w:t>
@@ -13532,8 +13540,13 @@
       <w:pPr>
         <w:pStyle w:val="FirstParagraph"/>
       </w:pPr>
-      <w:r>
-        <w:t>GnuTLS (</w:t>
+      <w:proofErr w:type="spellStart"/>
+      <w:r>
+        <w:t>GnuTLS</w:t>
+      </w:r>
+      <w:proofErr w:type="spellEnd"/>
+      <w:r>
+        <w:t xml:space="preserve"> (</w:t>
       </w:r>
       <w:hyperlink r:id="rId32">
         <w:r>
@@ -13555,7 +13568,7 @@
         <w:pStyle w:val="berschrift2"/>
       </w:pPr>
       <w:bookmarkStart w:id="100" w:name="other"/>
-      <w:bookmarkStart w:id="101" w:name="_Toc66220619"/>
+      <w:bookmarkStart w:id="101" w:name="_Toc66277381"/>
       <w:bookmarkEnd w:id="98"/>
       <w:r>
         <w:t>Other</w:t>
@@ -13623,7 +13636,7 @@
         <w:pStyle w:val="berschrift1"/>
       </w:pPr>
       <w:bookmarkStart w:id="102" w:name="references-1"/>
-      <w:bookmarkStart w:id="103" w:name="_Toc66220620"/>
+      <w:bookmarkStart w:id="103" w:name="_Toc66277382"/>
       <w:bookmarkEnd w:id="90"/>
       <w:bookmarkEnd w:id="100"/>
       <w:r>
@@ -14421,7 +14434,7 @@
         <w:noProof/>
       </w:rPr>
       <w:drawing>
-        <wp:inline distT="0" distB="0" distL="0" distR="0" wp14:anchorId="32302999" wp14:editId="7CB897F6">
+        <wp:inline distT="0" distB="0" distL="0" distR="0" wp14:anchorId="3046AD84" wp14:editId="227B6A63">
           <wp:extent cx="2371725" cy="514350"/>
           <wp:effectExtent l="0" t="0" r="0" b="0"/>
           <wp:docPr id="18" name="Picture 10"/>

</xml_diff>